<commit_message>
Laboratory work 10 performed
</commit_message>
<xml_diff>
--- a/lab10/TestSuite/TS_10_3.docx
+++ b/lab10/TestSuite/TS_10_3.docx
@@ -666,6 +666,18 @@
               <w:spacing w:line="240" w:lineRule="auto"/>
             </w:pPr>
           </w:p>
+          <w:p>
+            <w:pPr>
+              <w:jc w:val="center"/>
+            </w:pPr>
+            <w:r>
+              <w:rPr>
+                <w:rFonts w:cstheme="minorHAnsi"/>
+                <w:lang w:val="en-US"/>
+              </w:rPr>
+              <w:t>passed</w:t>
+            </w:r>
+          </w:p>
         </w:tc>
       </w:tr>
       <w:tr>
@@ -1223,6 +1235,18 @@
               <w:spacing w:line="240" w:lineRule="auto"/>
             </w:pPr>
           </w:p>
+          <w:p>
+            <w:pPr>
+              <w:jc w:val="center"/>
+            </w:pPr>
+            <w:r>
+              <w:rPr>
+                <w:rFonts w:cstheme="minorHAnsi"/>
+                <w:lang w:val="en-US"/>
+              </w:rPr>
+              <w:t>passed</w:t>
+            </w:r>
+          </w:p>
         </w:tc>
       </w:tr>
       <w:tr>
@@ -1727,6 +1751,18 @@
             <w:pPr>
               <w:spacing w:line="240" w:lineRule="auto"/>
             </w:pPr>
+          </w:p>
+          <w:p>
+            <w:pPr>
+              <w:jc w:val="center"/>
+            </w:pPr>
+            <w:r>
+              <w:rPr>
+                <w:rFonts w:cstheme="minorHAnsi"/>
+                <w:lang w:val="en-US"/>
+              </w:rPr>
+              <w:t>passed</w:t>
+            </w:r>
           </w:p>
         </w:tc>
       </w:tr>

</xml_diff>